<commit_message>
Final Report for today
</commit_message>
<xml_diff>
--- a/DataVisualization/Week8/Visualizations/FinalProject/FinalAssignment.docx
+++ b/DataVisualization/Week8/Visualizations/FinalProject/FinalAssignment.docx
@@ -196,6 +196,15 @@
       </w:r>
       <w:r>
         <w:rPr>
+          <w:rStyle w:val="CommentTok"/>
+        </w:rPr>
+        <w:t xml:space="preserve"># Remove not required columns from the dataset, so as to minimize the dataset size.</w:t>
+      </w:r>
+      <w:r>
+        <w:br w:type="textWrapping"/>
+      </w:r>
+      <w:r>
+        <w:rPr>
           <w:rStyle w:val="NormalTok"/>
         </w:rPr>
         <w:t xml:space="preserve">lendingClubLoanData &lt;-</w:t>
@@ -237,6 +246,15 @@
         <w:t xml:space="preserve">(lendingClubLoanData) </w:t>
       </w:r>
       <w:r>
+        <w:br w:type="textWrapping"/>
+      </w:r>
+      <w:r>
+        <w:rPr>
+          <w:rStyle w:val="NormalTok"/>
+        </w:rPr>
+        <w:t xml:space="preserve">                                               </w:t>
+      </w:r>
+      <w:r>
         <w:rPr>
           <w:rStyle w:val="OperatorTok"/>
         </w:rPr>
@@ -357,6 +375,15 @@
         <w:t xml:space="preserve">(lendingClubLoanData) </w:t>
       </w:r>
       <w:r>
+        <w:br w:type="textWrapping"/>
+      </w:r>
+      <w:r>
+        <w:rPr>
+          <w:rStyle w:val="NormalTok"/>
+        </w:rPr>
+        <w:t xml:space="preserve">                                               </w:t>
+      </w:r>
+      <w:r>
         <w:rPr>
           <w:rStyle w:val="OperatorTok"/>
         </w:rPr>
@@ -1936,6 +1963,15 @@
       </w:r>
       <w:r>
         <w:br w:type="textWrapping"/>
+      </w:r>
+      <w:r>
+        <w:br w:type="textWrapping"/>
+      </w:r>
+      <w:r>
+        <w:rPr>
+          <w:rStyle w:val="CommentTok"/>
+        </w:rPr>
+        <w:t xml:space="preserve">#Write the dataset to csv file for analysis</w:t>
       </w:r>
       <w:r>
         <w:br w:type="textWrapping"/>

</xml_diff>